<commit_message>
Added transaction to ERD and CD
</commit_message>
<xml_diff>
--- a/Planning/LOG_Winkler.docx
+++ b/Planning/LOG_Winkler.docx
@@ -81,8 +81,33 @@
       <w:r>
         <w:t>Fixed class diagram.</w:t>
       </w:r>
+    </w:p>
+    <w:p>
+      <w:pPr>
+        <w:pStyle w:val="Heading2"/>
+      </w:pPr>
+      <w:r>
+        <w:t>08.10.2018</w:t>
+      </w:r>
+    </w:p>
+    <w:p>
+      <w:r>
+        <w:t>Added location</w:t>
+      </w:r>
+      <w:r>
+        <w:t xml:space="preserve"> and transaction</w:t>
+      </w:r>
       <w:bookmarkStart w:id="0" w:name="_GoBack"/>
       <w:bookmarkEnd w:id="0"/>
+      <w:r>
+        <w:t xml:space="preserve"> to concert in ERD and class diagram. </w:t>
+      </w:r>
+      <w:r>
+        <w:t>Started making sequence diagrams</w:t>
+      </w:r>
+      <w:r>
+        <w:t>.</w:t>
+      </w:r>
     </w:p>
     <w:sectPr>
       <w:pgSz w:w="12240" w:h="15840"/>

</xml_diff>